<commit_message>
JSon Reader works, persistence achieved
</commit_message>
<xml_diff>
--- a/M226a_criteria_grading.docx
+++ b/M226a_criteria_grading.docx
@@ -342,7 +342,7 @@
                 <w:szCs w:val="40"/>
                 <w:lang w:val="en-GB"/>
               </w:rPr>
-              <w:t>x</w:t>
+              <w:t>X</w:t>
             </w:r>
           </w:p>
         </w:tc>
@@ -437,7 +437,7 @@
                 <w:szCs w:val="40"/>
                 <w:lang w:val="en-GB"/>
               </w:rPr>
-              <w:t>x</w:t>
+              <w:t>X</w:t>
             </w:r>
           </w:p>
         </w:tc>
@@ -530,7 +530,7 @@
                 <w:szCs w:val="40"/>
                 <w:lang w:val="en-GB"/>
               </w:rPr>
-              <w:t>x</w:t>
+              <w:t>X</w:t>
             </w:r>
           </w:p>
         </w:tc>
@@ -1464,7 +1464,7 @@
                 <w:szCs w:val="40"/>
                 <w:lang w:val="en-GB"/>
               </w:rPr>
-              <w:t>x</w:t>
+              <w:t>X</w:t>
             </w:r>
           </w:p>
         </w:tc>
@@ -1814,8 +1814,8 @@
             <w:r>
               <w:rPr>
                 <w:noProof/>
-                <w:sz w:val="28"/>
-                <w:szCs w:val="44"/>
+                <w:sz w:val="32"/>
+                <w:szCs w:val="48"/>
                 <w:lang w:val="en-GB"/>
               </w:rPr>
               <w:t>?</w:t>
@@ -2317,7 +2317,7 @@
                 <w:szCs w:val="48"/>
                 <w:lang w:val="en-GB"/>
               </w:rPr>
-              <w:t>x</w:t>
+              <w:t>X</w:t>
             </w:r>
           </w:p>
         </w:tc>
@@ -2476,7 +2476,7 @@
                 <w:szCs w:val="52"/>
                 <w:lang w:val="en-GB"/>
               </w:rPr>
-              <w:t>?</w:t>
+              <w:t>X</w:t>
             </w:r>
           </w:p>
         </w:tc>
@@ -2681,7 +2681,7 @@
                 <w:szCs w:val="48"/>
                 <w:lang w:val="en-GB"/>
               </w:rPr>
-              <w:t>?</w:t>
+              <w:t>X</w:t>
             </w:r>
           </w:p>
         </w:tc>
@@ -4485,6 +4485,7 @@
     <w:lsdException w:name="HTML Sample" w:semiHidden="1" w:unhideWhenUsed="1"/>
     <w:lsdException w:name="HTML Typewriter" w:semiHidden="1" w:unhideWhenUsed="1"/>
     <w:lsdException w:name="HTML Variable" w:semiHidden="1" w:unhideWhenUsed="1"/>
+    <w:lsdException w:name="Normal Table" w:semiHidden="1" w:unhideWhenUsed="1"/>
     <w:lsdException w:name="annotation subject" w:semiHidden="1" w:unhideWhenUsed="1"/>
     <w:lsdException w:name="No List" w:semiHidden="1" w:unhideWhenUsed="1"/>
     <w:lsdException w:name="Outline List 1" w:semiHidden="1" w:unhideWhenUsed="1"/>
@@ -4531,7 +4532,9 @@
     <w:lsdException w:name="Table Subtle 2" w:semiHidden="1" w:unhideWhenUsed="1"/>
     <w:lsdException w:name="Table Web 1" w:semiHidden="1" w:unhideWhenUsed="1"/>
     <w:lsdException w:name="Table Web 2" w:semiHidden="1" w:unhideWhenUsed="1"/>
+    <w:lsdException w:name="Table Web 3" w:semiHidden="1" w:unhideWhenUsed="1"/>
     <w:lsdException w:name="Balloon Text" w:semiHidden="1" w:unhideWhenUsed="1"/>
+    <w:lsdException w:name="Table Theme" w:semiHidden="1" w:unhideWhenUsed="1"/>
     <w:lsdException w:name="Placeholder Text" w:semiHidden="1" w:uiPriority="99"/>
     <w:lsdException w:name="No Spacing" w:uiPriority="1" w:qFormat="1"/>
     <w:lsdException w:name="Light Shading" w:uiPriority="60"/>
@@ -5562,21 +5565,6 @@
 </file>
 
 <file path=customXml/item1.xml><?xml version="1.0" encoding="utf-8"?>
-<p:properties xmlns:p="http://schemas.microsoft.com/office/2006/metadata/properties" xmlns:xsi="http://www.w3.org/2001/XMLSchema-instance" xmlns:pc="http://schemas.microsoft.com/office/infopath/2007/PartnerControls">
-  <documentManagement/>
-</p:properties>
-</file>
-
-<file path=customXml/item2.xml><?xml version="1.0" encoding="utf-8"?>
-<?mso-contentType ?>
-<FormTemplates xmlns="http://schemas.microsoft.com/sharepoint/v3/contenttype/forms">
-  <Display>DocumentLibraryForm</Display>
-  <Edit>DocumentLibraryForm</Edit>
-  <New>DocumentLibraryForm</New>
-</FormTemplates>
-</file>
-
-<file path=customXml/item3.xml><?xml version="1.0" encoding="utf-8"?>
 <ct:contentTypeSchema xmlns:ct="http://schemas.microsoft.com/office/2006/metadata/contentType" xmlns:ma="http://schemas.microsoft.com/office/2006/metadata/properties/metaAttributes" ct:_="" ma:_="" ma:contentTypeName="Dokument" ma:contentTypeID="0x010100546B1DB2CA6DAE41B4B25A8A86DAC77C" ma:contentTypeVersion="6" ma:contentTypeDescription="Ein neues Dokument erstellen." ma:contentTypeScope="" ma:versionID="6d1e1bd50aecb8bd1b969801b3f9a0c6">
   <xsd:schema xmlns:xsd="http://www.w3.org/2001/XMLSchema" xmlns:xs="http://www.w3.org/2001/XMLSchema" xmlns:p="http://schemas.microsoft.com/office/2006/metadata/properties" xmlns:ns2="e2c0f332-24e3-4531-b488-5a41bccaa545" targetNamespace="http://schemas.microsoft.com/office/2006/metadata/properties" ma:root="true" ma:fieldsID="d4863c8ffa1c64bd6b2d9ad5c20852e5" ns2:_="">
     <xsd:import namespace="e2c0f332-24e3-4531-b488-5a41bccaa545"/>
@@ -5734,24 +5722,22 @@
 </ct:contentTypeSchema>
 </file>
 
-<file path=customXml/itemProps1.xml><?xml version="1.0" encoding="utf-8"?>
-<ds:datastoreItem xmlns:ds="http://schemas.openxmlformats.org/officeDocument/2006/customXml" ds:itemID="{702728A9-0BD8-4BD7-B318-9E0C918D2D9A}">
-  <ds:schemaRefs>
-    <ds:schemaRef ds:uri="http://schemas.microsoft.com/office/2006/metadata/properties"/>
-    <ds:schemaRef ds:uri="http://schemas.microsoft.com/office/infopath/2007/PartnerControls"/>
-  </ds:schemaRefs>
-</ds:datastoreItem>
+<file path=customXml/item2.xml><?xml version="1.0" encoding="utf-8"?>
+<?mso-contentType ?>
+<FormTemplates xmlns="http://schemas.microsoft.com/sharepoint/v3/contenttype/forms">
+  <Display>DocumentLibraryForm</Display>
+  <Edit>DocumentLibraryForm</Edit>
+  <New>DocumentLibraryForm</New>
+</FormTemplates>
 </file>
 
-<file path=customXml/itemProps2.xml><?xml version="1.0" encoding="utf-8"?>
-<ds:datastoreItem xmlns:ds="http://schemas.openxmlformats.org/officeDocument/2006/customXml" ds:itemID="{CE4210F4-775F-48F4-8896-C47776072F0C}">
-  <ds:schemaRefs>
-    <ds:schemaRef ds:uri="http://schemas.microsoft.com/sharepoint/v3/contenttype/forms"/>
-  </ds:schemaRefs>
-</ds:datastoreItem>
+<file path=customXml/item3.xml><?xml version="1.0" encoding="utf-8"?>
+<p:properties xmlns:p="http://schemas.microsoft.com/office/2006/metadata/properties" xmlns:xsi="http://www.w3.org/2001/XMLSchema-instance" xmlns:pc="http://schemas.microsoft.com/office/infopath/2007/PartnerControls">
+  <documentManagement/>
+</p:properties>
 </file>
 
-<file path=customXml/itemProps3.xml><?xml version="1.0" encoding="utf-8"?>
+<file path=customXml/itemProps1.xml><?xml version="1.0" encoding="utf-8"?>
 <ds:datastoreItem xmlns:ds="http://schemas.openxmlformats.org/officeDocument/2006/customXml" ds:itemID="{1FF837B5-758A-4E90-942F-3D1E527F5719}">
   <ds:schemaRefs>
     <ds:schemaRef ds:uri="http://schemas.microsoft.com/office/2006/metadata/contentType"/>
@@ -5767,4 +5753,21 @@
     <ds:schemaRef ds:uri="http://schemas.microsoft.com/internal/obd"/>
   </ds:schemaRefs>
 </ds:datastoreItem>
+</file>
+
+<file path=customXml/itemProps2.xml><?xml version="1.0" encoding="utf-8"?>
+<ds:datastoreItem xmlns:ds="http://schemas.openxmlformats.org/officeDocument/2006/customXml" ds:itemID="{CE4210F4-775F-48F4-8896-C47776072F0C}">
+  <ds:schemaRefs>
+    <ds:schemaRef ds:uri="http://schemas.microsoft.com/sharepoint/v3/contenttype/forms"/>
+  </ds:schemaRefs>
+</ds:datastoreItem>
+</file>
+
+<file path=customXml/itemProps3.xml><?xml version="1.0" encoding="utf-8"?>
+<ds:datastoreItem xmlns:ds="http://schemas.openxmlformats.org/officeDocument/2006/customXml" ds:itemID="{702728A9-0BD8-4BD7-B318-9E0C918D2D9A}">
+  <ds:schemaRefs>
+    <ds:schemaRef ds:uri="http://schemas.microsoft.com/office/2006/metadata/properties"/>
+    <ds:schemaRef ds:uri="http://schemas.microsoft.com/office/infopath/2007/PartnerControls"/>
+  </ds:schemaRefs>
+</ds:datastoreItem>
 </file>
</xml_diff>